<commit_message>
feature : add the feature starting date and end date more flexible feature with the sat, sundy for weekly [ASC-232]
</commit_message>
<xml_diff>
--- a/app/static/templates/internship_template.docx
+++ b/app/static/templates/internship_template.docx
@@ -846,8 +846,16 @@
       </w:r>
       <w:proofErr w:type="gramEnd"/>
       <w:r>
-        <w:t xml:space="preserve"> }}</w:t>
-      </w:r>
+        <w:t xml:space="preserve"> </w:t>
+      </w:r>
+      <w:proofErr w:type="gramStart"/>
+      <w:r>
+        <w:t>}}</w:t>
+      </w:r>
+      <w:r>
+        <w:t>months</w:t>
+      </w:r>
+      <w:proofErr w:type="gramEnd"/>
     </w:p>
     <w:p>
       <w:pPr>
@@ -1179,58 +1187,64 @@
       </w:r>
       <w:proofErr w:type="spellStart"/>
       <w:r>
+        <w:t>employer</w:t>
+      </w:r>
+      <w:proofErr w:type="gramEnd"/>
+      <w:r>
+        <w:t>_representative_</w:t>
+      </w:r>
+      <w:proofErr w:type="gramStart"/>
+      <w:r>
+        <w:t>name</w:t>
+      </w:r>
+      <w:proofErr w:type="spellEnd"/>
+      <w:r>
+        <w:t xml:space="preserve"> </w:t>
+      </w:r>
+      <w:r>
+        <w:t>}}</w:t>
+      </w:r>
+      <w:r>
+        <w:tab/>
+      </w:r>
+      <w:proofErr w:type="gramEnd"/>
+      <w:r>
+        <w:tab/>
+      </w:r>
+      <w:r>
+        <w:t xml:space="preserve">      </w:t>
+      </w:r>
+      <w:proofErr w:type="gramStart"/>
+      <w:r>
+        <w:tab/>
+      </w:r>
+      <w:r>
+        <w:t xml:space="preserve">  </w:t>
+      </w:r>
+      <w:r>
+        <w:tab/>
+      </w:r>
+      <w:proofErr w:type="gramEnd"/>
+      <w:r>
+        <w:t xml:space="preserve">  </w:t>
+      </w:r>
+      <w:r>
+        <w:tab/>
+      </w:r>
+      <w:proofErr w:type="gramStart"/>
+      <w:r>
+        <w:t>{{</w:t>
+      </w:r>
+      <w:r>
+        <w:t xml:space="preserve"> </w:t>
+      </w:r>
+      <w:proofErr w:type="spellStart"/>
+      <w:r>
         <w:t>intern</w:t>
       </w:r>
       <w:proofErr w:type="gramEnd"/>
       <w:r>
         <w:t>_</w:t>
-      </w:r>
-      <w:proofErr w:type="gramStart"/>
-      <w:r>
-        <w:t>name</w:t>
-      </w:r>
-      <w:proofErr w:type="spellEnd"/>
-      <w:r>
-        <w:t xml:space="preserve"> }}</w:t>
-      </w:r>
-      <w:r>
-        <w:tab/>
-      </w:r>
-      <w:proofErr w:type="gramEnd"/>
-      <w:r>
-        <w:tab/>
-      </w:r>
-      <w:r>
-        <w:t xml:space="preserve">      </w:t>
-      </w:r>
-      <w:proofErr w:type="gramStart"/>
-      <w:r>
-        <w:tab/>
-      </w:r>
-      <w:r>
-        <w:t xml:space="preserve">  </w:t>
-      </w:r>
-      <w:r>
-        <w:tab/>
-      </w:r>
-      <w:proofErr w:type="gramEnd"/>
-      <w:r>
-        <w:t xml:space="preserve">  </w:t>
-      </w:r>
-      <w:r>
-        <w:tab/>
-      </w:r>
-      <w:proofErr w:type="gramStart"/>
-      <w:r>
-        <w:t xml:space="preserve">{{ </w:t>
-      </w:r>
-      <w:proofErr w:type="spellStart"/>
-      <w:r>
-        <w:t>employer</w:t>
-      </w:r>
-      <w:proofErr w:type="gramEnd"/>
-      <w:r>
-        <w:t>_representative_</w:t>
       </w:r>
       <w:proofErr w:type="gramStart"/>
       <w:r>

</xml_diff>